<commit_message>
add UC-003 fully dressed use case, split up some brief use cases to make them brief
</commit_message>
<xml_diff>
--- a/docs/use-cases-brief.docx
+++ b/docs/use-cases-brief.docx
@@ -14,6 +14,12 @@
         </w:rPr>
         <w:t>UC-001</w:t>
       </w:r>
+      <w:r>
+        <w:rPr>
+          <w:rFonts w:ascii="Times New Roman" w:eastAsia="Times New Roman" w:hAnsi="Times New Roman" w:cs="Times New Roman"/>
+        </w:rPr>
+        <w:t>:</w:t>
+      </w:r>
     </w:p>
     <w:p>
       <w:pPr>
@@ -131,6 +137,12 @@
         </w:rPr>
         <w:t>UC-002</w:t>
       </w:r>
+      <w:r>
+        <w:rPr>
+          <w:rFonts w:ascii="Times New Roman" w:eastAsia="Times New Roman" w:hAnsi="Times New Roman" w:cs="Times New Roman"/>
+        </w:rPr>
+        <w:t>:</w:t>
+      </w:r>
     </w:p>
     <w:p>
       <w:pPr>
@@ -214,7 +226,76 @@
         <w:rPr>
           <w:rFonts w:ascii="Times New Roman" w:eastAsia="Times New Roman" w:hAnsi="Times New Roman" w:cs="Times New Roman"/>
         </w:rPr>
-        <w:t xml:space="preserve"> prompted to view products, checkout, or update his profile. He updates his profile with his first name, last name, and street address. He returns to the main page and chooses to view products. </w:t>
+        <w:t xml:space="preserve"> prompted to view products, checkout, or update his profile. He updates his profile with his first name, last name, and street address. </w:t>
+      </w:r>
+      <w:r>
+        <w:rPr>
+          <w:rFonts w:ascii="Times New Roman" w:eastAsia="Times New Roman" w:hAnsi="Times New Roman" w:cs="Times New Roman"/>
+        </w:rPr>
+        <w:t>He</w:t>
+      </w:r>
+      <w:r>
+        <w:rPr>
+          <w:rFonts w:ascii="Times New Roman" w:eastAsia="Times New Roman" w:hAnsi="Times New Roman" w:cs="Times New Roman"/>
+        </w:rPr>
+        <w:t xml:space="preserve"> logs out.</w:t>
+      </w:r>
+    </w:p>
+    <w:p>
+      <w:pPr>
+        <w:rPr>
+          <w:rFonts w:ascii="Times New Roman" w:eastAsia="Times New Roman" w:hAnsi="Times New Roman" w:cs="Times New Roman"/>
+        </w:rPr>
+      </w:pPr>
+    </w:p>
+    <w:p>
+      <w:pPr>
+        <w:rPr>
+          <w:rFonts w:ascii="Times New Roman" w:eastAsia="Times New Roman" w:hAnsi="Times New Roman" w:cs="Times New Roman"/>
+        </w:rPr>
+      </w:pPr>
+      <w:r>
+        <w:rPr>
+          <w:rFonts w:ascii="Times New Roman" w:eastAsia="Times New Roman" w:hAnsi="Times New Roman" w:cs="Times New Roman"/>
+        </w:rPr>
+        <w:t>UC-003:</w:t>
+      </w:r>
+    </w:p>
+    <w:p>
+      <w:pPr>
+        <w:rPr>
+          <w:rFonts w:ascii="Times New Roman" w:eastAsia="Times New Roman" w:hAnsi="Times New Roman" w:cs="Times New Roman"/>
+        </w:rPr>
+      </w:pPr>
+      <w:r>
+        <w:rPr>
+          <w:rFonts w:ascii="Times New Roman" w:eastAsia="Times New Roman" w:hAnsi="Times New Roman" w:cs="Times New Roman"/>
+        </w:rPr>
+        <w:t xml:space="preserve">The customer starts the app. He logs in using his credentials and reaches the customer home page, </w:t>
+      </w:r>
+      <w:r>
+        <w:rPr>
+          <w:rFonts w:ascii="Times New Roman" w:eastAsia="Times New Roman" w:hAnsi="Times New Roman" w:cs="Times New Roman"/>
+        </w:rPr>
+        <w:t>where he is prompted to view products, checkout, or update his profile</w:t>
+      </w:r>
+      <w:r>
+        <w:rPr>
+          <w:rFonts w:ascii="Times New Roman" w:eastAsia="Times New Roman" w:hAnsi="Times New Roman" w:cs="Times New Roman"/>
+        </w:rPr>
+        <w:t>.</w:t>
+      </w:r>
+      <w:r>
+        <w:rPr>
+          <w:rFonts w:ascii="Times New Roman" w:eastAsia="Times New Roman" w:hAnsi="Times New Roman" w:cs="Times New Roman"/>
+        </w:rPr>
+        <w:t xml:space="preserve"> He </w:t>
+      </w:r>
+      <w:r>
+        <w:rPr>
+          <w:rFonts w:ascii="Times New Roman" w:eastAsia="Times New Roman" w:hAnsi="Times New Roman" w:cs="Times New Roman"/>
+        </w:rPr>
+        <w:t xml:space="preserve">chooses to view products. </w:t>
       </w:r>
       <w:r>
         <w:rPr>
@@ -258,7 +339,13 @@
         <w:rPr>
           <w:rFonts w:ascii="Times New Roman" w:eastAsia="Times New Roman" w:hAnsi="Times New Roman" w:cs="Times New Roman"/>
         </w:rPr>
-        <w:t>UC-003</w:t>
+        <w:t>UC-00</w:t>
+      </w:r>
+      <w:r>
+        <w:rPr>
+          <w:rFonts w:ascii="Times New Roman" w:eastAsia="Times New Roman" w:hAnsi="Times New Roman" w:cs="Times New Roman"/>
+        </w:rPr>
+        <w:t>4:</w:t>
       </w:r>
     </w:p>
     <w:p>
@@ -297,7 +384,7 @@
         <w:rPr>
           <w:rFonts w:ascii="Times New Roman" w:eastAsia="Times New Roman" w:hAnsi="Times New Roman" w:cs="Times New Roman"/>
         </w:rPr>
-        <w:t>4</w:t>
+        <w:t>5:</w:t>
       </w:r>
     </w:p>
     <w:p>

</xml_diff>